<commit_message>
minor changes to template, updated index.html
</commit_message>
<xml_diff>
--- a/word/video-games.docx
+++ b/word/video-games.docx
@@ -357,9 +357,9 @@
       <w:pPr>
         <w:pStyle w:val="Heading2"/>
       </w:pPr>
-      <w:bookmarkStart w:id="25" w:name="required-books"/>
-      <w:r>
-        <w:t xml:space="preserve">Required books</w:t>
+      <w:bookmarkStart w:id="25" w:name="course-readings"/>
+      <w:r>
+        <w:t xml:space="preserve">Course Readings</w:t>
       </w:r>
       <w:bookmarkEnd w:id="25"/>
     </w:p>
@@ -371,7 +371,7 @@
         <w:rPr>
           <w:i/>
         </w:rPr>
-        <w:t xml:space="preserve">None</w:t>
+        <w:t xml:space="preserve">There are no required books to purchase for this class</w:t>
       </w:r>
       <w:r>
         <w:t xml:space="preserve">. All readings and videos are available through the course website.</w:t>
@@ -379,11 +379,337 @@
     </w:p>
     <w:p>
       <w:pPr>
+        <w:pStyle w:val="BodyText"/>
+      </w:pPr>
+      <w:r>
+        <w:t xml:space="preserve">Arnseth, H. C. (2006). Learning to play or playing to learn: A critical account of the models of communication informing educational research on computer gameplay.</w:t>
+      </w:r>
+      <w:r>
+        <w:t xml:space="preserve"> </w:t>
+      </w:r>
+      <w:r>
+        <w:rPr>
+          <w:i/>
+        </w:rPr>
+        <w:t xml:space="preserve">Game Studies, 6</w:t>
+      </w:r>
+      <w:r>
+        <w:t xml:space="preserve">(1), 1–11.</w:t>
+      </w:r>
+    </w:p>
+    <w:p>
+      <w:pPr>
+        <w:pStyle w:val="BodyText"/>
+      </w:pPr>
+      <w:r>
+        <w:t xml:space="preserve">Becker, K. (2011). The magic bullet: A tool for assessing and evaluating learning potential in games.</w:t>
+      </w:r>
+      <w:r>
+        <w:t xml:space="preserve"> </w:t>
+      </w:r>
+      <w:r>
+        <w:rPr>
+          <w:i/>
+        </w:rPr>
+        <w:t xml:space="preserve">International Journal of Game-Based Learning (IJGBL)</w:t>
+      </w:r>
+      <w:r>
+        <w:t xml:space="preserve">,</w:t>
+      </w:r>
+      <w:r>
+        <w:t xml:space="preserve"> </w:t>
+      </w:r>
+      <w:r>
+        <w:rPr>
+          <w:i/>
+        </w:rPr>
+        <w:t xml:space="preserve">1</w:t>
+      </w:r>
+      <w:r>
+        <w:t xml:space="preserve">(1), 19–31.</w:t>
+      </w:r>
+    </w:p>
+    <w:p>
+      <w:pPr>
+        <w:pStyle w:val="BodyText"/>
+      </w:pPr>
+      <w:r>
+        <w:t xml:space="preserve">Caillois, R. (1961). The definition of play.</w:t>
+      </w:r>
+      <w:r>
+        <w:t xml:space="preserve"> </w:t>
+      </w:r>
+      <w:r>
+        <w:rPr>
+          <w:i/>
+        </w:rPr>
+        <w:t xml:space="preserve">The Game Design Reader: A Rules of Play Anthology</w:t>
+      </w:r>
+      <w:r>
+        <w:t xml:space="preserve">, 123–128.</w:t>
+      </w:r>
+    </w:p>
+    <w:p>
+      <w:pPr>
+        <w:pStyle w:val="BodyText"/>
+      </w:pPr>
+      <w:r>
+        <w:t xml:space="preserve">Duke, R. D. (1974).</w:t>
+      </w:r>
+      <w:r>
+        <w:t xml:space="preserve"> </w:t>
+      </w:r>
+      <w:r>
+        <w:rPr>
+          <w:i/>
+        </w:rPr>
+        <w:t xml:space="preserve">Gaming: The Future’s Language</w:t>
+      </w:r>
+      <w:r>
+        <w:t xml:space="preserve">. Sage Publications.</w:t>
+      </w:r>
+    </w:p>
+    <w:p>
+      <w:pPr>
+        <w:pStyle w:val="BodyText"/>
+      </w:pPr>
+      <w:r>
+        <w:t xml:space="preserve">Foster, A., Mishra, P., &amp; Koehler, M. (2011). Digital game analysis: Using the Technological Pedagogical Content Knowledge framework to determine the affordances of a game for learning.</w:t>
+      </w:r>
+      <w:r>
+        <w:t xml:space="preserve"> </w:t>
+      </w:r>
+      <w:r>
+        <w:rPr>
+          <w:i/>
+        </w:rPr>
+        <w:t xml:space="preserve">Learning to Play: Exploring the Future of Education with Video Games.</w:t>
+      </w:r>
+      <w:r>
+        <w:t xml:space="preserve"> </w:t>
+      </w:r>
+      <w:r>
+        <w:t xml:space="preserve">New York: Peter Lang Publications.</w:t>
+      </w:r>
+    </w:p>
+    <w:p>
+      <w:pPr>
+        <w:pStyle w:val="BodyText"/>
+      </w:pPr>
+      <w:r>
+        <w:t xml:space="preserve">Fullerton, T. (2019).</w:t>
+      </w:r>
+      <w:r>
+        <w:t xml:space="preserve"> </w:t>
+      </w:r>
+      <w:r>
+        <w:rPr>
+          <w:i/>
+        </w:rPr>
+        <w:t xml:space="preserve">Game design workshop: A playcentric approach to creating innovative games.</w:t>
+      </w:r>
+      <w:r>
+        <w:t xml:space="preserve"> </w:t>
+      </w:r>
+      <w:r>
+        <w:t xml:space="preserve">AK Peters/CRC Press.</w:t>
+      </w:r>
+    </w:p>
+    <w:p>
+      <w:pPr>
+        <w:pStyle w:val="BodyText"/>
+      </w:pPr>
+      <w:r>
+        <w:t xml:space="preserve">Gee, J. P. (2007).</w:t>
+      </w:r>
+      <w:r>
+        <w:t xml:space="preserve"> </w:t>
+      </w:r>
+      <w:r>
+        <w:rPr>
+          <w:i/>
+        </w:rPr>
+        <w:t xml:space="preserve">What Video Games Have to Teach Us About Learning and Literacy.</w:t>
+      </w:r>
+      <w:r>
+        <w:t xml:space="preserve"> </w:t>
+      </w:r>
+      <w:r>
+        <w:t xml:space="preserve">St. Martin’s Griffin.</w:t>
+      </w:r>
+    </w:p>
+    <w:p>
+      <w:pPr>
+        <w:pStyle w:val="BodyText"/>
+      </w:pPr>
+      <w:r>
+        <w:t xml:space="preserve">Huizinga, J. (2014).</w:t>
+      </w:r>
+      <w:r>
+        <w:t xml:space="preserve"> </w:t>
+      </w:r>
+      <w:r>
+        <w:rPr>
+          <w:i/>
+        </w:rPr>
+        <w:t xml:space="preserve">Homo Ludens: A Study of the Play-Element in Culture phone.</w:t>
+      </w:r>
+      <w:r>
+        <w:t xml:space="preserve"> </w:t>
+      </w:r>
+      <w:r>
+        <w:t xml:space="preserve">Martino Fine Books.</w:t>
+      </w:r>
+    </w:p>
+    <w:p>
+      <w:pPr>
+        <w:pStyle w:val="BodyText"/>
+      </w:pPr>
+      <w:r>
+        <w:t xml:space="preserve">Salen, K., Tekinbaş, K. S., &amp; Zimmerman, E. (2004).</w:t>
+      </w:r>
+      <w:r>
+        <w:t xml:space="preserve"> </w:t>
+      </w:r>
+      <w:r>
+        <w:rPr>
+          <w:i/>
+        </w:rPr>
+        <w:t xml:space="preserve">Rules of play: Game design fundamentals.</w:t>
+      </w:r>
+      <w:r>
+        <w:t xml:space="preserve"> </w:t>
+      </w:r>
+      <w:r>
+        <w:t xml:space="preserve">MIT press.</w:t>
+      </w:r>
+    </w:p>
+    <w:p>
+      <w:pPr>
+        <w:pStyle w:val="BodyText"/>
+      </w:pPr>
+      <w:r>
+        <w:t xml:space="preserve">Selwyn, N. (2013). Distrusting</w:t>
+      </w:r>
+      <w:r>
+        <w:t xml:space="preserve"> </w:t>
+      </w:r>
+      <w:r>
+        <w:t xml:space="preserve">‘</w:t>
+      </w:r>
+      <w:r>
+        <w:t xml:space="preserve">Games</w:t>
+      </w:r>
+      <w:r>
+        <w:t xml:space="preserve">’</w:t>
+      </w:r>
+      <w:r>
+        <w:t xml:space="preserve"> </w:t>
+      </w:r>
+      <w:r>
+        <w:t xml:space="preserve">Technologies in Education. In</w:t>
+      </w:r>
+      <w:r>
+        <w:t xml:space="preserve"> </w:t>
+      </w:r>
+      <w:r>
+        <w:rPr>
+          <w:i/>
+        </w:rPr>
+        <w:t xml:space="preserve">Distrusting Educational Technology</w:t>
+      </w:r>
+      <w:r>
+        <w:t xml:space="preserve"> </w:t>
+      </w:r>
+      <w:r>
+        <w:t xml:space="preserve">(pp. 96–116). Routledge.</w:t>
+      </w:r>
+    </w:p>
+    <w:p>
+      <w:pPr>
+        <w:pStyle w:val="BodyText"/>
+      </w:pPr>
+      <w:r>
+        <w:t xml:space="preserve">Squire, K. (2006). From content to context: Videogames as designed experience.</w:t>
+      </w:r>
+      <w:r>
+        <w:t xml:space="preserve"> </w:t>
+      </w:r>
+      <w:r>
+        <w:rPr>
+          <w:i/>
+        </w:rPr>
+        <w:t xml:space="preserve">Educational Researcher</w:t>
+      </w:r>
+      <w:r>
+        <w:t xml:space="preserve">,</w:t>
+      </w:r>
+      <w:r>
+        <w:t xml:space="preserve"> </w:t>
+      </w:r>
+      <w:r>
+        <w:rPr>
+          <w:i/>
+        </w:rPr>
+        <w:t xml:space="preserve">35</w:t>
+      </w:r>
+      <w:r>
+        <w:t xml:space="preserve">(8), 19–29.</w:t>
+      </w:r>
+    </w:p>
+    <w:p>
+      <w:pPr>
+        <w:pStyle w:val="BodyText"/>
+      </w:pPr>
+      <w:r>
+        <w:t xml:space="preserve">Squire, K., &amp; Jenkins, H. (2011).</w:t>
+      </w:r>
+      <w:r>
+        <w:t xml:space="preserve"> </w:t>
+      </w:r>
+      <w:r>
+        <w:rPr>
+          <w:i/>
+        </w:rPr>
+        <w:t xml:space="preserve">Video games and learning: Teaching and participatory culture in the digital age.</w:t>
+      </w:r>
+      <w:r>
+        <w:t xml:space="preserve"> </w:t>
+      </w:r>
+      <w:r>
+        <w:t xml:space="preserve">Teachers College Press.</w:t>
+      </w:r>
+    </w:p>
+    <w:p>
+      <w:pPr>
+        <w:pStyle w:val="BodyText"/>
+      </w:pPr>
+      <w:r>
+        <w:t xml:space="preserve">Zubek, R. (2020).</w:t>
+      </w:r>
+      <w:r>
+        <w:t xml:space="preserve"> </w:t>
+      </w:r>
+      <w:r>
+        <w:rPr>
+          <w:i/>
+        </w:rPr>
+        <w:t xml:space="preserve">Elements of game design.</w:t>
+      </w:r>
+      <w:r>
+        <w:t xml:space="preserve"> </w:t>
+      </w:r>
+      <w:r>
+        <w:t xml:space="preserve">The MIT Press.</w:t>
+      </w:r>
+    </w:p>
+    <w:p>
+      <w:pPr>
         <w:pStyle w:val="Heading2"/>
       </w:pPr>
-      <w:bookmarkStart w:id="26" w:name="course-readings"/>
-      <w:r>
-        <w:t xml:space="preserve">Course Readings</w:t>
+      <w:bookmarkStart w:id="26" w:name="class-sessions"/>
+      <w:r>
+        <w:t xml:space="preserve">Class sessions</w:t>
       </w:r>
       <w:bookmarkEnd w:id="26"/>
     </w:p>
@@ -392,348 +718,12 @@
         <w:pStyle w:val="FirstParagraph"/>
       </w:pPr>
       <w:r>
-        <w:t xml:space="preserve">Arnseth, H. C. (2006). Learning to play or playing to learn: A critical account of the models of communication informing educational research on computer gameplay.</w:t>
-      </w:r>
-      <w:r>
-        <w:t xml:space="preserve"> </w:t>
-      </w:r>
-      <w:r>
-        <w:rPr>
-          <w:i/>
-        </w:rPr>
-        <w:t xml:space="preserve">Game Studies, 6</w:t>
-      </w:r>
-      <w:r>
-        <w:t xml:space="preserve">(1), 1–11.</w:t>
-      </w:r>
-    </w:p>
-    <w:p>
-      <w:pPr>
-        <w:pStyle w:val="BodyText"/>
-      </w:pPr>
-      <w:r>
-        <w:t xml:space="preserve">Becker, K. (2011). The magic bullet: A tool for assessing and evaluating learning potential in games.</w:t>
-      </w:r>
-      <w:r>
-        <w:t xml:space="preserve"> </w:t>
-      </w:r>
-      <w:r>
-        <w:rPr>
-          <w:i/>
-        </w:rPr>
-        <w:t xml:space="preserve">International Journal of Game-Based Learning (IJGBL)</w:t>
-      </w:r>
-      <w:r>
-        <w:t xml:space="preserve">,</w:t>
-      </w:r>
-      <w:r>
-        <w:t xml:space="preserve"> </w:t>
-      </w:r>
-      <w:r>
-        <w:rPr>
-          <w:i/>
-        </w:rPr>
-        <w:t xml:space="preserve">1</w:t>
-      </w:r>
-      <w:r>
-        <w:t xml:space="preserve">(1), 19–31.</w:t>
-      </w:r>
-    </w:p>
-    <w:p>
-      <w:pPr>
-        <w:pStyle w:val="BodyText"/>
-      </w:pPr>
-      <w:r>
-        <w:t xml:space="preserve">Caillois, R. (1961). The definition of play.</w:t>
-      </w:r>
-      <w:r>
-        <w:t xml:space="preserve"> </w:t>
-      </w:r>
-      <w:r>
-        <w:rPr>
-          <w:i/>
-        </w:rPr>
-        <w:t xml:space="preserve">The Game Design Reader: A Rules of Play Anthology</w:t>
-      </w:r>
-      <w:r>
-        <w:t xml:space="preserve">, 123–128.</w:t>
-      </w:r>
-    </w:p>
-    <w:p>
-      <w:pPr>
-        <w:pStyle w:val="BodyText"/>
-      </w:pPr>
-      <w:r>
-        <w:t xml:space="preserve">Duke, R. D. (1974).</w:t>
-      </w:r>
-      <w:r>
-        <w:t xml:space="preserve"> </w:t>
-      </w:r>
-      <w:r>
-        <w:rPr>
-          <w:i/>
-        </w:rPr>
-        <w:t xml:space="preserve">Gaming: The Future’s Language</w:t>
-      </w:r>
-      <w:r>
-        <w:t xml:space="preserve">. Sage Publications.</w:t>
-      </w:r>
-    </w:p>
-    <w:p>
-      <w:pPr>
-        <w:pStyle w:val="BodyText"/>
-      </w:pPr>
-      <w:r>
-        <w:t xml:space="preserve">Foster, A., Mishra, P., &amp; Koehler, M. (2011). Digital game analysis: Using the Technological Pedagogical Content Knowledge framework to determine the affordances of a game for learning.</w:t>
-      </w:r>
-      <w:r>
-        <w:t xml:space="preserve"> </w:t>
-      </w:r>
-      <w:r>
-        <w:rPr>
-          <w:i/>
-        </w:rPr>
-        <w:t xml:space="preserve">Learning to Play: Exploring the Future of Education with Video Games.</w:t>
-      </w:r>
-      <w:r>
-        <w:t xml:space="preserve"> </w:t>
-      </w:r>
-      <w:r>
-        <w:t xml:space="preserve">New York: Peter Lang Publications.</w:t>
-      </w:r>
-    </w:p>
-    <w:p>
-      <w:pPr>
-        <w:pStyle w:val="BodyText"/>
-      </w:pPr>
-      <w:r>
-        <w:t xml:space="preserve">Fullerton, T. (2019).</w:t>
-      </w:r>
-      <w:r>
-        <w:t xml:space="preserve"> </w:t>
-      </w:r>
-      <w:r>
-        <w:rPr>
-          <w:i/>
-        </w:rPr>
-        <w:t xml:space="preserve">Game design workshop: A playcentric approach to creating innovative games.</w:t>
-      </w:r>
-      <w:r>
-        <w:t xml:space="preserve"> </w:t>
-      </w:r>
-      <w:r>
-        <w:t xml:space="preserve">AK Peters/CRC Press.</w:t>
-      </w:r>
-    </w:p>
-    <w:p>
-      <w:pPr>
-        <w:pStyle w:val="BodyText"/>
-      </w:pPr>
-      <w:r>
-        <w:t xml:space="preserve">Gee, J. P. (2007).</w:t>
-      </w:r>
-      <w:r>
-        <w:t xml:space="preserve"> </w:t>
-      </w:r>
-      <w:r>
-        <w:rPr>
-          <w:i/>
-        </w:rPr>
-        <w:t xml:space="preserve">What Video Games Have to Teach Us About Learning and Literacy.</w:t>
-      </w:r>
-      <w:r>
-        <w:t xml:space="preserve"> </w:t>
-      </w:r>
-      <w:r>
-        <w:t xml:space="preserve">St. Martin’s Griffin.</w:t>
-      </w:r>
-    </w:p>
-    <w:p>
-      <w:pPr>
-        <w:pStyle w:val="BodyText"/>
-      </w:pPr>
-      <w:r>
-        <w:t xml:space="preserve">Huizinga, J. (2014).</w:t>
-      </w:r>
-      <w:r>
-        <w:t xml:space="preserve"> </w:t>
-      </w:r>
-      <w:r>
-        <w:rPr>
-          <w:i/>
-        </w:rPr>
-        <w:t xml:space="preserve">Homo Ludens: A Study of the Play-Element in Culture phone.</w:t>
-      </w:r>
-      <w:r>
-        <w:t xml:space="preserve"> </w:t>
-      </w:r>
-      <w:r>
-        <w:t xml:space="preserve">Martino Fine Books.</w:t>
-      </w:r>
-    </w:p>
-    <w:p>
-      <w:pPr>
-        <w:pStyle w:val="BodyText"/>
-      </w:pPr>
-      <w:r>
-        <w:t xml:space="preserve">Salen, K., Tekinbaş, K. S., &amp; Zimmerman, E. (2004).</w:t>
-      </w:r>
-      <w:r>
-        <w:t xml:space="preserve"> </w:t>
-      </w:r>
-      <w:r>
-        <w:rPr>
-          <w:i/>
-        </w:rPr>
-        <w:t xml:space="preserve">Rules of play: Game design fundamentals.</w:t>
-      </w:r>
-      <w:r>
-        <w:t xml:space="preserve"> </w:t>
-      </w:r>
-      <w:r>
-        <w:t xml:space="preserve">MIT press.</w:t>
-      </w:r>
-    </w:p>
-    <w:p>
-      <w:pPr>
-        <w:pStyle w:val="BodyText"/>
-      </w:pPr>
-      <w:r>
-        <w:t xml:space="preserve">Selwyn, N. (2013). Distrusting</w:t>
-      </w:r>
-      <w:r>
-        <w:t xml:space="preserve"> </w:t>
-      </w:r>
-      <w:r>
-        <w:t xml:space="preserve">‘</w:t>
-      </w:r>
-      <w:r>
-        <w:t xml:space="preserve">Games</w:t>
-      </w:r>
-      <w:r>
-        <w:t xml:space="preserve">’</w:t>
-      </w:r>
-      <w:r>
-        <w:t xml:space="preserve"> </w:t>
-      </w:r>
-      <w:r>
-        <w:t xml:space="preserve">Technologies in Education. In</w:t>
-      </w:r>
-      <w:r>
-        <w:t xml:space="preserve"> </w:t>
-      </w:r>
-      <w:r>
-        <w:rPr>
-          <w:i/>
-        </w:rPr>
-        <w:t xml:space="preserve">Distrusting Educational Technology</w:t>
-      </w:r>
-      <w:r>
-        <w:t xml:space="preserve"> </w:t>
-      </w:r>
-      <w:r>
-        <w:t xml:space="preserve">(pp. 96–116). Routledge.</w:t>
-      </w:r>
-    </w:p>
-    <w:p>
-      <w:pPr>
-        <w:pStyle w:val="BodyText"/>
-      </w:pPr>
-      <w:r>
-        <w:t xml:space="preserve">Squire, K. (2006). From content to context: Videogames as designed experience.</w:t>
-      </w:r>
-      <w:r>
-        <w:t xml:space="preserve"> </w:t>
-      </w:r>
-      <w:r>
-        <w:rPr>
-          <w:i/>
-        </w:rPr>
-        <w:t xml:space="preserve">Educational Researcher</w:t>
-      </w:r>
-      <w:r>
-        <w:t xml:space="preserve">,</w:t>
-      </w:r>
-      <w:r>
-        <w:t xml:space="preserve"> </w:t>
-      </w:r>
-      <w:r>
-        <w:rPr>
-          <w:i/>
-        </w:rPr>
-        <w:t xml:space="preserve">35</w:t>
-      </w:r>
-      <w:r>
-        <w:t xml:space="preserve">(8), 19–29.</w:t>
-      </w:r>
-    </w:p>
-    <w:p>
-      <w:pPr>
-        <w:pStyle w:val="BodyText"/>
-      </w:pPr>
-      <w:r>
-        <w:t xml:space="preserve">Squire, K., &amp; Jenkins, H. (2011).</w:t>
-      </w:r>
-      <w:r>
-        <w:t xml:space="preserve"> </w:t>
-      </w:r>
-      <w:r>
-        <w:rPr>
-          <w:i/>
-        </w:rPr>
-        <w:t xml:space="preserve">Video games and learning: Teaching and participatory culture in the digital age.</w:t>
-      </w:r>
-      <w:r>
-        <w:t xml:space="preserve"> </w:t>
-      </w:r>
-      <w:r>
-        <w:t xml:space="preserve">Teachers College Press.</w:t>
-      </w:r>
-    </w:p>
-    <w:p>
-      <w:pPr>
-        <w:pStyle w:val="BodyText"/>
-      </w:pPr>
-      <w:r>
-        <w:t xml:space="preserve">Zubek, R. (2020).</w:t>
-      </w:r>
-      <w:r>
-        <w:t xml:space="preserve"> </w:t>
-      </w:r>
-      <w:r>
-        <w:rPr>
-          <w:i/>
-        </w:rPr>
-        <w:t xml:space="preserve">Elements of game design.</w:t>
-      </w:r>
-      <w:r>
-        <w:t xml:space="preserve"> </w:t>
-      </w:r>
-      <w:r>
-        <w:t xml:space="preserve">The MIT Press.</w:t>
-      </w:r>
-    </w:p>
-    <w:p>
-      <w:pPr>
-        <w:pStyle w:val="Heading2"/>
-      </w:pPr>
-      <w:bookmarkStart w:id="27" w:name="class-sessions"/>
-      <w:r>
-        <w:t xml:space="preserve">Class sessions</w:t>
-      </w:r>
-      <w:bookmarkEnd w:id="27"/>
-    </w:p>
-    <w:p>
-      <w:pPr>
-        <w:pStyle w:val="FirstParagraph"/>
-      </w:pPr>
-      <w:r>
         <w:t xml:space="preserve">Campus:</w:t>
       </w:r>
       <w:r>
         <w:t xml:space="preserve"> </w:t>
       </w:r>
-      <w:hyperlink r:id="rId28">
+      <w:hyperlink r:id="rId27">
         <w:r>
           <w:rPr>
             <w:rStyle w:val="Hyperlink"/>
@@ -1385,11 +1375,11 @@
       <w:pPr>
         <w:pStyle w:val="Heading2"/>
       </w:pPr>
-      <w:bookmarkStart w:id="29" w:name="assignments-grading"/>
+      <w:bookmarkStart w:id="28" w:name="assignments-grading"/>
       <w:r>
         <w:t xml:space="preserve">Assignments &amp; Grading</w:t>
       </w:r>
-      <w:bookmarkEnd w:id="29"/>
+      <w:bookmarkEnd w:id="28"/>
     </w:p>
     <w:p>
       <w:pPr>
@@ -1680,11 +1670,11 @@
       <w:pPr>
         <w:pStyle w:val="Heading3"/>
       </w:pPr>
-      <w:bookmarkStart w:id="30" w:name="game-study-posts-20-points"/>
+      <w:bookmarkStart w:id="29" w:name="game-study-posts-20-points"/>
       <w:r>
         <w:t xml:space="preserve">Game study posts (20 points)</w:t>
       </w:r>
-      <w:bookmarkEnd w:id="30"/>
+      <w:bookmarkEnd w:id="29"/>
     </w:p>
     <w:p>
       <w:pPr>
@@ -1978,11 +1968,11 @@
       <w:pPr>
         <w:pStyle w:val="Heading3"/>
       </w:pPr>
-      <w:bookmarkStart w:id="31" w:name="X4579bb05ca1968417bed52f26aa2ee718e9b3a0"/>
+      <w:bookmarkStart w:id="30" w:name="X4579bb05ca1968417bed52f26aa2ee718e9b3a0"/>
       <w:r>
         <w:t xml:space="preserve">Game for learning analysis video (40 points)</w:t>
       </w:r>
-      <w:bookmarkEnd w:id="31"/>
+      <w:bookmarkEnd w:id="30"/>
     </w:p>
     <w:p>
       <w:pPr>
@@ -2010,7 +2000,7 @@
       <w:r>
         <w:t xml:space="preserve"> </w:t>
       </w:r>
-      <w:hyperlink r:id="rId32">
+      <w:hyperlink r:id="rId31">
         <w:r>
           <w:rPr>
             <w:rStyle w:val="Hyperlink"/>
@@ -2024,7 +2014,7 @@
       <w:r>
         <w:t xml:space="preserve"> </w:t>
       </w:r>
-      <w:hyperlink r:id="rId33">
+      <w:hyperlink r:id="rId32">
         <w:r>
           <w:rPr>
             <w:rStyle w:val="Hyperlink"/>
@@ -2111,11 +2101,11 @@
       <w:pPr>
         <w:pStyle w:val="Heading3"/>
       </w:pPr>
-      <w:bookmarkStart w:id="34" w:name="game-design"/>
+      <w:bookmarkStart w:id="33" w:name="game-design"/>
       <w:r>
         <w:t xml:space="preserve">Game design</w:t>
       </w:r>
-      <w:bookmarkEnd w:id="34"/>
+      <w:bookmarkEnd w:id="33"/>
     </w:p>
     <w:p>
       <w:pPr>

</xml_diff>

<commit_message>
updated assignments in games
</commit_message>
<xml_diff>
--- a/word/video-games.docx
+++ b/word/video-games.docx
@@ -1468,10 +1468,26 @@
           </w:p>
         </w:tc>
         <w:tc>
-          <w:p/>
-        </w:tc>
-        <w:tc>
-          <w:p/>
+          <w:p>
+            <w:pPr>
+              <w:pStyle w:val="Compact"/>
+              <w:jc w:val="left"/>
+            </w:pPr>
+            <w:r>
+              <w:t xml:space="preserve">Sep 29</w:t>
+            </w:r>
+          </w:p>
+        </w:tc>
+        <w:tc>
+          <w:p>
+            <w:pPr>
+              <w:pStyle w:val="Compact"/>
+              <w:jc w:val="left"/>
+            </w:pPr>
+            <w:r>
+              <w:t xml:space="preserve">6%</w:t>
+            </w:r>
+          </w:p>
         </w:tc>
       </w:tr>
       <w:tr>
@@ -1487,10 +1503,26 @@
           </w:p>
         </w:tc>
         <w:tc>
-          <w:p/>
-        </w:tc>
-        <w:tc>
-          <w:p/>
+          <w:p>
+            <w:pPr>
+              <w:pStyle w:val="Compact"/>
+              <w:jc w:val="left"/>
+            </w:pPr>
+            <w:r>
+              <w:t xml:space="preserve">Oct 20</w:t>
+            </w:r>
+          </w:p>
+        </w:tc>
+        <w:tc>
+          <w:p>
+            <w:pPr>
+              <w:pStyle w:val="Compact"/>
+              <w:jc w:val="left"/>
+            </w:pPr>
+            <w:r>
+              <w:t xml:space="preserve">7%</w:t>
+            </w:r>
+          </w:p>
         </w:tc>
       </w:tr>
       <w:tr>
@@ -1506,166 +1538,99 @@
           </w:p>
         </w:tc>
         <w:tc>
-          <w:p/>
-        </w:tc>
-        <w:tc>
-          <w:p/>
+          <w:p>
+            <w:pPr>
+              <w:pStyle w:val="Compact"/>
+              <w:jc w:val="left"/>
+            </w:pPr>
+            <w:r>
+              <w:t xml:space="preserve">Nov 17</w:t>
+            </w:r>
+          </w:p>
+        </w:tc>
+        <w:tc>
+          <w:p>
+            <w:pPr>
+              <w:pStyle w:val="Compact"/>
+              <w:jc w:val="left"/>
+            </w:pPr>
+            <w:r>
+              <w:t xml:space="preserve">7%</w:t>
+            </w:r>
+          </w:p>
+        </w:tc>
+      </w:tr>
+      <w:tr>
+        <w:tc>
+          <w:p>
+            <w:pPr>
+              <w:pStyle w:val="Compact"/>
+              <w:jc w:val="left"/>
+            </w:pPr>
+            <w:r>
+              <w:t xml:space="preserve">Game Analysis</w:t>
+            </w:r>
+          </w:p>
+        </w:tc>
+        <w:tc>
+          <w:p>
+            <w:pPr>
+              <w:pStyle w:val="Compact"/>
+              <w:jc w:val="left"/>
+            </w:pPr>
+            <w:r>
+              <w:t xml:space="preserve">Nov 23</w:t>
+            </w:r>
+          </w:p>
+        </w:tc>
+        <w:tc>
+          <w:p>
+            <w:pPr>
+              <w:pStyle w:val="Compact"/>
+              <w:jc w:val="left"/>
+            </w:pPr>
+            <w:r>
+              <w:t xml:space="preserve">40%</w:t>
+            </w:r>
+          </w:p>
+        </w:tc>
+      </w:tr>
+      <w:tr>
+        <w:tc>
+          <w:p>
+            <w:pPr>
+              <w:pStyle w:val="Compact"/>
+              <w:jc w:val="left"/>
+            </w:pPr>
+            <w:r>
+              <w:t xml:space="preserve">Game Design</w:t>
+            </w:r>
+          </w:p>
+        </w:tc>
+        <w:tc>
+          <w:p>
+            <w:pPr>
+              <w:pStyle w:val="Compact"/>
+              <w:jc w:val="left"/>
+            </w:pPr>
+            <w:r>
+              <w:t xml:space="preserve">Nov 23</w:t>
+            </w:r>
+          </w:p>
+        </w:tc>
+        <w:tc>
+          <w:p>
+            <w:pPr>
+              <w:pStyle w:val="Compact"/>
+              <w:jc w:val="left"/>
+            </w:pPr>
+            <w:r>
+              <w:t xml:space="preserve">40%</w:t>
+            </w:r>
+          </w:p>
         </w:tc>
       </w:tr>
     </w:tbl>
-    <w:p>
-      <w:r>
-        <w:pict>
-          <v:rect style="width:0;height:1.5pt" o:hralign="center" o:hrstd="t" o:hr="t"/>
-        </w:pict>
-      </w:r>
-    </w:p>
-    <w:p>
-      <w:pPr>
-        <w:pStyle w:val="SourceCode"/>
-      </w:pPr>
-      <w:r>
-        <w:rPr>
-          <w:rStyle w:val="VerbatimChar"/>
-        </w:rPr>
-        <w:t xml:space="preserve">  1  Sep 01  Intro</w:t>
-      </w:r>
-      <w:r>
-        <w:br/>
-      </w:r>
-      <w:r>
-        <w:rPr>
-          <w:rStyle w:val="VerbatimChar"/>
-        </w:rPr>
-        <w:t xml:space="preserve">  2  Sep 08  Play I</w:t>
-      </w:r>
-      <w:r>
-        <w:br/>
-      </w:r>
-      <w:r>
-        <w:rPr>
-          <w:rStyle w:val="VerbatimChar"/>
-        </w:rPr>
-        <w:t xml:space="preserve">  3  Sep 15  Learning I</w:t>
-      </w:r>
-      <w:r>
-        <w:br/>
-      </w:r>
-      <w:r>
-        <w:rPr>
-          <w:rStyle w:val="VerbatimChar"/>
-        </w:rPr>
-        <w:t xml:space="preserve">  4  Sep 22  Design I</w:t>
-      </w:r>
-      <w:r>
-        <w:br/>
-      </w:r>
-      <w:r>
-        <w:rPr>
-          <w:rStyle w:val="VerbatimChar"/>
-        </w:rPr>
-        <w:t xml:space="preserve">  5  Sep 29  Deep play I</w:t>
-      </w:r>
-      <w:r>
-        <w:br/>
-      </w:r>
-      <w:r>
-        <w:rPr>
-          <w:rStyle w:val="VerbatimChar"/>
-        </w:rPr>
-        <w:t xml:space="preserve">  6  Oct 06  Design II</w:t>
-      </w:r>
-      <w:r>
-        <w:br/>
-      </w:r>
-      <w:r>
-        <w:rPr>
-          <w:rStyle w:val="VerbatimChar"/>
-        </w:rPr>
-        <w:t xml:space="preserve">  7  Oct 13  Learning II</w:t>
-      </w:r>
-      <w:r>
-        <w:br/>
-      </w:r>
-      <w:r>
-        <w:rPr>
-          <w:rStyle w:val="VerbatimChar"/>
-        </w:rPr>
-        <w:t xml:space="preserve">  8  Oct 20  Prototyping</w:t>
-      </w:r>
-      <w:r>
-        <w:br/>
-      </w:r>
-      <w:r>
-        <w:rPr>
-          <w:rStyle w:val="VerbatimChar"/>
-        </w:rPr>
-        <w:t xml:space="preserve">  9  Oct 27  Analysis I</w:t>
-      </w:r>
-      <w:r>
-        <w:br/>
-      </w:r>
-      <w:r>
-        <w:rPr>
-          <w:rStyle w:val="VerbatimChar"/>
-        </w:rPr>
-        <w:t xml:space="preserve"> 10  Nov 03  Play test I</w:t>
-      </w:r>
-      <w:r>
-        <w:br/>
-      </w:r>
-      <w:r>
-        <w:rPr>
-          <w:rStyle w:val="VerbatimChar"/>
-        </w:rPr>
-        <w:t xml:space="preserve"> 11  Nov 10  Analysis II</w:t>
-      </w:r>
-      <w:r>
-        <w:br/>
-      </w:r>
-      <w:r>
-        <w:rPr>
-          <w:rStyle w:val="VerbatimChar"/>
-        </w:rPr>
-        <w:t xml:space="preserve"> 12  Nov 17  Deep play II</w:t>
-      </w:r>
-      <w:r>
-        <w:br/>
-      </w:r>
-      <w:r>
-        <w:rPr>
-          <w:rStyle w:val="VerbatimChar"/>
-        </w:rPr>
-        <w:t xml:space="preserve">  -  Nov 24  _Thanksgiving Break_</w:t>
-      </w:r>
-      <w:r>
-        <w:br/>
-      </w:r>
-      <w:r>
-        <w:rPr>
-          <w:rStyle w:val="VerbatimChar"/>
-        </w:rPr>
-        <w:t xml:space="preserve"> 13  Dec 01  Functionality</w:t>
-      </w:r>
-      <w:r>
-        <w:br/>
-      </w:r>
-      <w:r>
-        <w:rPr>
-          <w:rStyle w:val="VerbatimChar"/>
-        </w:rPr>
-        <w:t xml:space="preserve"> 14  Dec 08  Play test 2</w:t>
-      </w:r>
-      <w:r>
-        <w:br/>
-      </w:r>
-      <w:r>
-        <w:rPr>
-          <w:rStyle w:val="VerbatimChar"/>
-        </w:rPr>
-        <w:t xml:space="preserve"> 15  Dec 15  Finals week: design doc due</w:t>
-      </w:r>
-    </w:p>
     <w:p>
       <w:pPr>
         <w:pStyle w:val="Heading3"/>
@@ -2101,9 +2066,9 @@
       <w:pPr>
         <w:pStyle w:val="Heading3"/>
       </w:pPr>
-      <w:bookmarkStart w:id="33" w:name="game-design"/>
-      <w:r>
-        <w:t xml:space="preserve">Game design</w:t>
+      <w:bookmarkStart w:id="33" w:name="game-design-40-points"/>
+      <w:r>
+        <w:t xml:space="preserve">Game design (40 points)</w:t>
       </w:r>
       <w:bookmarkEnd w:id="33"/>
     </w:p>

</xml_diff>

<commit_message>
rebuilt games, updated due dates and scoring for game study posts
</commit_message>
<xml_diff>
--- a/word/video-games.docx
+++ b/word/video-games.docx
@@ -148,16 +148,11 @@
     </w:p>
     <w:p>
       <w:pPr>
-        <w:pStyle w:val="BodyText"/>
-      </w:pPr>
-    </w:p>
-    <w:p>
-      <w:pPr>
         <w:pStyle w:val="Heading2"/>
       </w:pPr>
-      <w:bookmarkStart w:id="22" w:name="description"/>
-      <w:r>
-        <w:t xml:space="preserve">Description</w:t>
+      <w:bookmarkStart w:id="22" w:name="class-sessions"/>
+      <w:r>
+        <w:t xml:space="preserve">Class sessions</w:t>
       </w:r>
       <w:bookmarkEnd w:id="22"/>
     </w:p>
@@ -166,564 +161,12 @@
         <w:pStyle w:val="FirstParagraph"/>
       </w:pPr>
       <w:r>
-        <w:t xml:space="preserve">Video games have become an increasingly important source of culture and entertainment in our society. They are more popular than Hollywood movies, yet receive a fraction of the attention, especially in academia. In recent years, this has been changing, as scholars have begun to interrogate games from many levels: design, critique, and as a means of learning. In this course, we really have 3 separate, but overlapping goals: 1) to understand video games as a social and cultural phenomenon, especially important to youth culture; 2) to think of ways to teach</w:t>
-      </w:r>
-      <w:r>
-        <w:t xml:space="preserve"> </w:t>
-      </w:r>
-      <w:r>
-        <w:rPr>
-          <w:i/>
-        </w:rPr>
-        <w:t xml:space="preserve">about</w:t>
-      </w:r>
-      <w:r>
-        <w:t xml:space="preserve"> </w:t>
-      </w:r>
-      <w:r>
-        <w:t xml:space="preserve">video games, as part of a (digital) literacy perspective; and 3) to investigate ways to teach</w:t>
-      </w:r>
-      <w:r>
-        <w:t xml:space="preserve"> </w:t>
-      </w:r>
-      <w:r>
-        <w:rPr>
-          <w:i/>
-        </w:rPr>
-        <w:t xml:space="preserve">with</w:t>
-      </w:r>
-      <w:r>
-        <w:t xml:space="preserve"> </w:t>
-      </w:r>
-      <w:r>
-        <w:t xml:space="preserve">games, both off the shelf and ones that we design ourselves.</w:t>
-      </w:r>
-    </w:p>
-    <w:p>
-      <w:pPr>
-        <w:pStyle w:val="Heading2"/>
-      </w:pPr>
-      <w:bookmarkStart w:id="23" w:name="goals"/>
-      <w:r>
-        <w:t xml:space="preserve">Goals</w:t>
-      </w:r>
-      <w:bookmarkEnd w:id="23"/>
-    </w:p>
-    <w:p>
-      <w:pPr>
-        <w:pStyle w:val="FirstParagraph"/>
-      </w:pPr>
-      <w:r>
-        <w:t xml:space="preserve">The course has two main goals. Firstly, it introduces students to a range of game genres that have been popular in education. Secondly, it covers a range of learning principles, research topics, controversies, and potential applications for video games and simulations in education, and gives students the foundations for applying both analog and digital games in educational contexts.</w:t>
-      </w:r>
-    </w:p>
-    <w:p>
-      <w:pPr>
-        <w:pStyle w:val="BodyText"/>
-      </w:pPr>
-      <w:r>
-        <w:t xml:space="preserve">By the end of the course, students should be able to:</w:t>
-      </w:r>
-    </w:p>
-    <w:p>
-      <w:pPr>
-        <w:numPr>
-          <w:ilvl w:val="0"/>
-          <w:numId w:val="1001"/>
-        </w:numPr>
-        <w:pStyle w:val="Compact"/>
-      </w:pPr>
-      <w:r>
-        <w:t xml:space="preserve">Understand major topics in educational games and simulations</w:t>
-      </w:r>
-    </w:p>
-    <w:p>
-      <w:pPr>
-        <w:numPr>
-          <w:ilvl w:val="0"/>
-          <w:numId w:val="1001"/>
-        </w:numPr>
-        <w:pStyle w:val="Compact"/>
-      </w:pPr>
-      <w:r>
-        <w:t xml:space="preserve">Situate video games and learning in its historical manifestations - military exercises, simulations, game theory, board games and digital (video) games</w:t>
-      </w:r>
-    </w:p>
-    <w:p>
-      <w:pPr>
-        <w:numPr>
-          <w:ilvl w:val="0"/>
-          <w:numId w:val="1001"/>
-        </w:numPr>
-        <w:pStyle w:val="Compact"/>
-      </w:pPr>
-      <w:r>
-        <w:t xml:space="preserve">Understand the difference between exogenous and endogenous games, and design a simple endogenous game that can be used to teach a specific topic</w:t>
-      </w:r>
-    </w:p>
-    <w:p>
-      <w:pPr>
-        <w:numPr>
-          <w:ilvl w:val="0"/>
-          <w:numId w:val="1001"/>
-        </w:numPr>
-        <w:pStyle w:val="Compact"/>
-      </w:pPr>
-      <w:r>
-        <w:t xml:space="preserve">Understand the key differences between popular game genres</w:t>
-      </w:r>
-    </w:p>
-    <w:p>
-      <w:pPr>
-        <w:numPr>
-          <w:ilvl w:val="0"/>
-          <w:numId w:val="1001"/>
-        </w:numPr>
-        <w:pStyle w:val="Compact"/>
-      </w:pPr>
-      <w:r>
-        <w:t xml:space="preserve">Analyze and reflect on the potential of existing games and their potential in educational contexts</w:t>
-      </w:r>
-    </w:p>
-    <w:p>
-      <w:pPr>
-        <w:pStyle w:val="Heading2"/>
-      </w:pPr>
-      <w:bookmarkStart w:id="24" w:name="using-this-syllabus"/>
-      <w:r>
-        <w:t xml:space="preserve">Using this syllabus</w:t>
-      </w:r>
-      <w:bookmarkEnd w:id="24"/>
-    </w:p>
-    <w:p>
-      <w:pPr>
-        <w:pStyle w:val="FirstParagraph"/>
-      </w:pPr>
-      <w:r>
-        <w:t xml:space="preserve">Here are just a few notes on how this course is organized and how to use this syllabus.</w:t>
-      </w:r>
-      <w:r>
-        <w:t xml:space="preserve"> </w:t>
-      </w:r>
-      <w:r>
-        <w:rPr>
-          <w:b/>
-        </w:rPr>
-        <w:t xml:space="preserve">Reading assignments</w:t>
-      </w:r>
-      <w:r>
-        <w:t xml:space="preserve">, wherever possible, link to openly available versions of the article. This makes this syllabus useful to the widest audience, and to students when they are not logged into the Adelphi network. When this is not possible, reading links refer to files uploaded to the Moodle course website. You</w:t>
-      </w:r>
-      <w:r>
-        <w:t xml:space="preserve"> </w:t>
-      </w:r>
-      <w:r>
-        <w:rPr>
-          <w:i/>
-        </w:rPr>
-        <w:t xml:space="preserve">must</w:t>
-      </w:r>
-      <w:r>
-        <w:t xml:space="preserve"> </w:t>
-      </w:r>
-      <w:r>
-        <w:t xml:space="preserve">be logged into Moodle before you can retrieve these articles.</w:t>
-      </w:r>
-    </w:p>
-    <w:p>
-      <w:pPr>
-        <w:pStyle w:val="BodyText"/>
-      </w:pPr>
-      <w:r>
-        <w:t xml:space="preserve">All</w:t>
-      </w:r>
-      <w:r>
-        <w:t xml:space="preserve"> </w:t>
-      </w:r>
-      <w:r>
-        <w:rPr>
-          <w:b/>
-        </w:rPr>
-        <w:t xml:space="preserve">game response posts</w:t>
-      </w:r>
-      <w:r>
-        <w:t xml:space="preserve"> </w:t>
-      </w:r>
-      <w:r>
-        <w:t xml:space="preserve">are due on the course website (i.e. Moodle). You should follow the rule: post once, comment twice. That is, after you post your own response, read what others have posted and let them know what you think.</w:t>
-      </w:r>
-    </w:p>
-    <w:p>
-      <w:pPr>
-        <w:pStyle w:val="Heading2"/>
-      </w:pPr>
-      <w:bookmarkStart w:id="25" w:name="course-readings"/>
-      <w:r>
-        <w:t xml:space="preserve">Course Readings</w:t>
-      </w:r>
-      <w:bookmarkEnd w:id="25"/>
-    </w:p>
-    <w:p>
-      <w:pPr>
-        <w:pStyle w:val="FirstParagraph"/>
-      </w:pPr>
-      <w:r>
-        <w:rPr>
-          <w:i/>
-        </w:rPr>
-        <w:t xml:space="preserve">There are no required books to purchase for this class</w:t>
-      </w:r>
-      <w:r>
-        <w:t xml:space="preserve">. All readings and videos are available through the course website.</w:t>
-      </w:r>
-    </w:p>
-    <w:p>
-      <w:pPr>
-        <w:pStyle w:val="BodyText"/>
-      </w:pPr>
-      <w:r>
-        <w:t xml:space="preserve">Arnseth, H. C. (2006). Learning to play or playing to learn: A critical account of the models of communication informing educational research on computer gameplay.</w:t>
-      </w:r>
-      <w:r>
-        <w:t xml:space="preserve"> </w:t>
-      </w:r>
-      <w:r>
-        <w:rPr>
-          <w:i/>
-        </w:rPr>
-        <w:t xml:space="preserve">Game Studies, 6</w:t>
-      </w:r>
-      <w:r>
-        <w:t xml:space="preserve">(1), 1–11.</w:t>
-      </w:r>
-    </w:p>
-    <w:p>
-      <w:pPr>
-        <w:pStyle w:val="BodyText"/>
-      </w:pPr>
-      <w:r>
-        <w:t xml:space="preserve">Becker, K. (2011). The magic bullet: A tool for assessing and evaluating learning potential in games.</w:t>
-      </w:r>
-      <w:r>
-        <w:t xml:space="preserve"> </w:t>
-      </w:r>
-      <w:r>
-        <w:rPr>
-          <w:i/>
-        </w:rPr>
-        <w:t xml:space="preserve">International Journal of Game-Based Learning (IJGBL)</w:t>
-      </w:r>
-      <w:r>
-        <w:t xml:space="preserve">,</w:t>
-      </w:r>
-      <w:r>
-        <w:t xml:space="preserve"> </w:t>
-      </w:r>
-      <w:r>
-        <w:rPr>
-          <w:i/>
-        </w:rPr>
-        <w:t xml:space="preserve">1</w:t>
-      </w:r>
-      <w:r>
-        <w:t xml:space="preserve">(1), 19–31.</w:t>
-      </w:r>
-    </w:p>
-    <w:p>
-      <w:pPr>
-        <w:pStyle w:val="BodyText"/>
-      </w:pPr>
-      <w:r>
-        <w:t xml:space="preserve">Caillois, R. (1961). The definition of play.</w:t>
-      </w:r>
-      <w:r>
-        <w:t xml:space="preserve"> </w:t>
-      </w:r>
-      <w:r>
-        <w:rPr>
-          <w:i/>
-        </w:rPr>
-        <w:t xml:space="preserve">The Game Design Reader: A Rules of Play Anthology</w:t>
-      </w:r>
-      <w:r>
-        <w:t xml:space="preserve">, 123–128.</w:t>
-      </w:r>
-    </w:p>
-    <w:p>
-      <w:pPr>
-        <w:pStyle w:val="BodyText"/>
-      </w:pPr>
-      <w:r>
-        <w:t xml:space="preserve">Duke, R. D. (1974).</w:t>
-      </w:r>
-      <w:r>
-        <w:t xml:space="preserve"> </w:t>
-      </w:r>
-      <w:r>
-        <w:rPr>
-          <w:i/>
-        </w:rPr>
-        <w:t xml:space="preserve">Gaming: The Future’s Language</w:t>
-      </w:r>
-      <w:r>
-        <w:t xml:space="preserve">. Sage Publications.</w:t>
-      </w:r>
-    </w:p>
-    <w:p>
-      <w:pPr>
-        <w:pStyle w:val="BodyText"/>
-      </w:pPr>
-      <w:r>
-        <w:t xml:space="preserve">Foster, A., Mishra, P., &amp; Koehler, M. (2011). Digital game analysis: Using the Technological Pedagogical Content Knowledge framework to determine the affordances of a game for learning.</w:t>
-      </w:r>
-      <w:r>
-        <w:t xml:space="preserve"> </w:t>
-      </w:r>
-      <w:r>
-        <w:rPr>
-          <w:i/>
-        </w:rPr>
-        <w:t xml:space="preserve">Learning to Play: Exploring the Future of Education with Video Games.</w:t>
-      </w:r>
-      <w:r>
-        <w:t xml:space="preserve"> </w:t>
-      </w:r>
-      <w:r>
-        <w:t xml:space="preserve">New York: Peter Lang Publications.</w:t>
-      </w:r>
-    </w:p>
-    <w:p>
-      <w:pPr>
-        <w:pStyle w:val="BodyText"/>
-      </w:pPr>
-      <w:r>
-        <w:t xml:space="preserve">Fullerton, T. (2019).</w:t>
-      </w:r>
-      <w:r>
-        <w:t xml:space="preserve"> </w:t>
-      </w:r>
-      <w:r>
-        <w:rPr>
-          <w:i/>
-        </w:rPr>
-        <w:t xml:space="preserve">Game design workshop: A playcentric approach to creating innovative games.</w:t>
-      </w:r>
-      <w:r>
-        <w:t xml:space="preserve"> </w:t>
-      </w:r>
-      <w:r>
-        <w:t xml:space="preserve">AK Peters/CRC Press.</w:t>
-      </w:r>
-    </w:p>
-    <w:p>
-      <w:pPr>
-        <w:pStyle w:val="BodyText"/>
-      </w:pPr>
-      <w:r>
-        <w:t xml:space="preserve">Gee, J. P. (2007).</w:t>
-      </w:r>
-      <w:r>
-        <w:t xml:space="preserve"> </w:t>
-      </w:r>
-      <w:r>
-        <w:rPr>
-          <w:i/>
-        </w:rPr>
-        <w:t xml:space="preserve">What Video Games Have to Teach Us About Learning and Literacy.</w:t>
-      </w:r>
-      <w:r>
-        <w:t xml:space="preserve"> </w:t>
-      </w:r>
-      <w:r>
-        <w:t xml:space="preserve">St. Martin’s Griffin.</w:t>
-      </w:r>
-    </w:p>
-    <w:p>
-      <w:pPr>
-        <w:pStyle w:val="BodyText"/>
-      </w:pPr>
-      <w:r>
-        <w:t xml:space="preserve">Huizinga, J. (2014).</w:t>
-      </w:r>
-      <w:r>
-        <w:t xml:space="preserve"> </w:t>
-      </w:r>
-      <w:r>
-        <w:rPr>
-          <w:i/>
-        </w:rPr>
-        <w:t xml:space="preserve">Homo Ludens: A Study of the Play-Element in Culture phone.</w:t>
-      </w:r>
-      <w:r>
-        <w:t xml:space="preserve"> </w:t>
-      </w:r>
-      <w:r>
-        <w:t xml:space="preserve">Martino Fine Books.</w:t>
-      </w:r>
-    </w:p>
-    <w:p>
-      <w:pPr>
-        <w:pStyle w:val="BodyText"/>
-      </w:pPr>
-      <w:r>
-        <w:t xml:space="preserve">Salen, K., Tekinbaş, K. S., &amp; Zimmerman, E. (2004).</w:t>
-      </w:r>
-      <w:r>
-        <w:t xml:space="preserve"> </w:t>
-      </w:r>
-      <w:r>
-        <w:rPr>
-          <w:i/>
-        </w:rPr>
-        <w:t xml:space="preserve">Rules of play: Game design fundamentals.</w:t>
-      </w:r>
-      <w:r>
-        <w:t xml:space="preserve"> </w:t>
-      </w:r>
-      <w:r>
-        <w:t xml:space="preserve">MIT press.</w:t>
-      </w:r>
-    </w:p>
-    <w:p>
-      <w:pPr>
-        <w:pStyle w:val="BodyText"/>
-      </w:pPr>
-      <w:r>
-        <w:t xml:space="preserve">Selwyn, N. (2013). Distrusting</w:t>
-      </w:r>
-      <w:r>
-        <w:t xml:space="preserve"> </w:t>
-      </w:r>
-      <w:r>
-        <w:t xml:space="preserve">‘</w:t>
-      </w:r>
-      <w:r>
-        <w:t xml:space="preserve">Games</w:t>
-      </w:r>
-      <w:r>
-        <w:t xml:space="preserve">’</w:t>
-      </w:r>
-      <w:r>
-        <w:t xml:space="preserve"> </w:t>
-      </w:r>
-      <w:r>
-        <w:t xml:space="preserve">Technologies in Education. In</w:t>
-      </w:r>
-      <w:r>
-        <w:t xml:space="preserve"> </w:t>
-      </w:r>
-      <w:r>
-        <w:rPr>
-          <w:i/>
-        </w:rPr>
-        <w:t xml:space="preserve">Distrusting Educational Technology</w:t>
-      </w:r>
-      <w:r>
-        <w:t xml:space="preserve"> </w:t>
-      </w:r>
-      <w:r>
-        <w:t xml:space="preserve">(pp. 96–116). Routledge.</w:t>
-      </w:r>
-    </w:p>
-    <w:p>
-      <w:pPr>
-        <w:pStyle w:val="BodyText"/>
-      </w:pPr>
-      <w:r>
-        <w:t xml:space="preserve">Squire, K. (2006). From content to context: Videogames as designed experience.</w:t>
-      </w:r>
-      <w:r>
-        <w:t xml:space="preserve"> </w:t>
-      </w:r>
-      <w:r>
-        <w:rPr>
-          <w:i/>
-        </w:rPr>
-        <w:t xml:space="preserve">Educational Researcher</w:t>
-      </w:r>
-      <w:r>
-        <w:t xml:space="preserve">,</w:t>
-      </w:r>
-      <w:r>
-        <w:t xml:space="preserve"> </w:t>
-      </w:r>
-      <w:r>
-        <w:rPr>
-          <w:i/>
-        </w:rPr>
-        <w:t xml:space="preserve">35</w:t>
-      </w:r>
-      <w:r>
-        <w:t xml:space="preserve">(8), 19–29.</w:t>
-      </w:r>
-    </w:p>
-    <w:p>
-      <w:pPr>
-        <w:pStyle w:val="BodyText"/>
-      </w:pPr>
-      <w:r>
-        <w:t xml:space="preserve">Squire, K., &amp; Jenkins, H. (2011).</w:t>
-      </w:r>
-      <w:r>
-        <w:t xml:space="preserve"> </w:t>
-      </w:r>
-      <w:r>
-        <w:rPr>
-          <w:i/>
-        </w:rPr>
-        <w:t xml:space="preserve">Video games and learning: Teaching and participatory culture in the digital age.</w:t>
-      </w:r>
-      <w:r>
-        <w:t xml:space="preserve"> </w:t>
-      </w:r>
-      <w:r>
-        <w:t xml:space="preserve">Teachers College Press.</w:t>
-      </w:r>
-    </w:p>
-    <w:p>
-      <w:pPr>
-        <w:pStyle w:val="BodyText"/>
-      </w:pPr>
-      <w:r>
-        <w:t xml:space="preserve">Zubek, R. (2020).</w:t>
-      </w:r>
-      <w:r>
-        <w:t xml:space="preserve"> </w:t>
-      </w:r>
-      <w:r>
-        <w:rPr>
-          <w:i/>
-        </w:rPr>
-        <w:t xml:space="preserve">Elements of game design.</w:t>
-      </w:r>
-      <w:r>
-        <w:t xml:space="preserve"> </w:t>
-      </w:r>
-      <w:r>
-        <w:t xml:space="preserve">The MIT Press.</w:t>
-      </w:r>
-    </w:p>
-    <w:p>
-      <w:pPr>
-        <w:pStyle w:val="Heading2"/>
-      </w:pPr>
-      <w:bookmarkStart w:id="26" w:name="class-sessions"/>
-      <w:r>
-        <w:t xml:space="preserve">Class sessions</w:t>
-      </w:r>
-      <w:bookmarkEnd w:id="26"/>
-    </w:p>
-    <w:p>
-      <w:pPr>
-        <w:pStyle w:val="FirstParagraph"/>
-      </w:pPr>
-      <w:r>
         <w:t xml:space="preserve">Campus:</w:t>
       </w:r>
       <w:r>
         <w:t xml:space="preserve"> </w:t>
       </w:r>
-      <w:hyperlink r:id="rId27">
+      <w:hyperlink r:id="rId23">
         <w:r>
           <w:rPr>
             <w:rStyle w:val="Hyperlink"/>
@@ -742,6 +185,495 @@
       </w:r>
       <w:r>
         <w:t xml:space="preserve">Location: Room 252</w:t>
+      </w:r>
+    </w:p>
+    <w:p>
+      <w:pPr>
+        <w:pStyle w:val="BodyText"/>
+      </w:pPr>
+    </w:p>
+    <w:p>
+      <w:pPr>
+        <w:pStyle w:val="Heading2"/>
+      </w:pPr>
+      <w:bookmarkStart w:id="24" w:name="description"/>
+      <w:r>
+        <w:t xml:space="preserve">Description</w:t>
+      </w:r>
+      <w:bookmarkEnd w:id="24"/>
+    </w:p>
+    <w:p>
+      <w:pPr>
+        <w:pStyle w:val="FirstParagraph"/>
+      </w:pPr>
+      <w:r>
+        <w:t xml:space="preserve">Video games have become an increasingly important source of culture and entertainment in our society. They are more popular than Hollywood movies, yet receive a fraction of the attention, especially in academia. In recent years, this has been changing, as scholars have begun to interrogate games from many levels: design, critique, and as a means of learning. In this course, we really have 3 separate, but overlapping goals: 1) to understand video games as a social and cultural phenomenon, especially important to youth culture; 2) to think of ways to teach</w:t>
+      </w:r>
+      <w:r>
+        <w:t xml:space="preserve"> </w:t>
+      </w:r>
+      <w:r>
+        <w:rPr>
+          <w:i/>
+        </w:rPr>
+        <w:t xml:space="preserve">about</w:t>
+      </w:r>
+      <w:r>
+        <w:t xml:space="preserve"> </w:t>
+      </w:r>
+      <w:r>
+        <w:t xml:space="preserve">video games, as part of a (digital) literacy perspective; and 3) to investigate ways to teach</w:t>
+      </w:r>
+      <w:r>
+        <w:t xml:space="preserve"> </w:t>
+      </w:r>
+      <w:r>
+        <w:rPr>
+          <w:i/>
+        </w:rPr>
+        <w:t xml:space="preserve">with</w:t>
+      </w:r>
+      <w:r>
+        <w:t xml:space="preserve"> </w:t>
+      </w:r>
+      <w:r>
+        <w:t xml:space="preserve">games, both off the shelf and ones that we design ourselves.</w:t>
+      </w:r>
+    </w:p>
+    <w:p>
+      <w:pPr>
+        <w:pStyle w:val="Heading2"/>
+      </w:pPr>
+      <w:bookmarkStart w:id="25" w:name="goals"/>
+      <w:r>
+        <w:t xml:space="preserve">Goals</w:t>
+      </w:r>
+      <w:bookmarkEnd w:id="25"/>
+    </w:p>
+    <w:p>
+      <w:pPr>
+        <w:pStyle w:val="FirstParagraph"/>
+      </w:pPr>
+      <w:r>
+        <w:t xml:space="preserve">The course has two main goals. Firstly, it introduces students to a range of game genres that have been popular in education. Secondly, it covers a range of learning principles, research topics, controversies, and potential applications for video games and simulations in education, and gives students the foundations for applying both analog and digital games in educational contexts.</w:t>
+      </w:r>
+    </w:p>
+    <w:p>
+      <w:pPr>
+        <w:pStyle w:val="BodyText"/>
+      </w:pPr>
+      <w:r>
+        <w:t xml:space="preserve">By the end of the course, students should be able to:</w:t>
+      </w:r>
+    </w:p>
+    <w:p>
+      <w:pPr>
+        <w:numPr>
+          <w:ilvl w:val="0"/>
+          <w:numId w:val="1001"/>
+        </w:numPr>
+        <w:pStyle w:val="Compact"/>
+      </w:pPr>
+      <w:r>
+        <w:t xml:space="preserve">Understand major topics in educational games and simulations</w:t>
+      </w:r>
+    </w:p>
+    <w:p>
+      <w:pPr>
+        <w:numPr>
+          <w:ilvl w:val="0"/>
+          <w:numId w:val="1001"/>
+        </w:numPr>
+        <w:pStyle w:val="Compact"/>
+      </w:pPr>
+      <w:r>
+        <w:t xml:space="preserve">Situate video games and learning in its historical manifestations - military exercises, simulations, game theory, board games and digital (video) games</w:t>
+      </w:r>
+    </w:p>
+    <w:p>
+      <w:pPr>
+        <w:numPr>
+          <w:ilvl w:val="0"/>
+          <w:numId w:val="1001"/>
+        </w:numPr>
+        <w:pStyle w:val="Compact"/>
+      </w:pPr>
+      <w:r>
+        <w:t xml:space="preserve">Understand the difference between exogenous and endogenous games, and design a simple endogenous game that can be used to teach a specific topic</w:t>
+      </w:r>
+    </w:p>
+    <w:p>
+      <w:pPr>
+        <w:numPr>
+          <w:ilvl w:val="0"/>
+          <w:numId w:val="1001"/>
+        </w:numPr>
+        <w:pStyle w:val="Compact"/>
+      </w:pPr>
+      <w:r>
+        <w:t xml:space="preserve">Understand the key differences between popular game genres</w:t>
+      </w:r>
+    </w:p>
+    <w:p>
+      <w:pPr>
+        <w:numPr>
+          <w:ilvl w:val="0"/>
+          <w:numId w:val="1001"/>
+        </w:numPr>
+        <w:pStyle w:val="Compact"/>
+      </w:pPr>
+      <w:r>
+        <w:t xml:space="preserve">Analyze and reflect on the potential of existing games and their potential in educational contexts</w:t>
+      </w:r>
+    </w:p>
+    <w:p>
+      <w:pPr>
+        <w:pStyle w:val="Heading2"/>
+      </w:pPr>
+      <w:bookmarkStart w:id="26" w:name="course-readings"/>
+      <w:r>
+        <w:t xml:space="preserve">Course Readings</w:t>
+      </w:r>
+      <w:bookmarkEnd w:id="26"/>
+    </w:p>
+    <w:p>
+      <w:pPr>
+        <w:pStyle w:val="FirstParagraph"/>
+      </w:pPr>
+      <w:r>
+        <w:rPr>
+          <w:i/>
+        </w:rPr>
+        <w:t xml:space="preserve">There are no required books to purchase for this class</w:t>
+      </w:r>
+      <w:r>
+        <w:t xml:space="preserve">. All readings and videos are available through the course website.</w:t>
+      </w:r>
+    </w:p>
+    <w:p>
+      <w:pPr>
+        <w:pStyle w:val="BodyText"/>
+      </w:pPr>
+      <w:r>
+        <w:t xml:space="preserve">Arnseth, H. C. (2006). Learning to play or playing to learn: A critical account of the models of communication informing educational research on computer gameplay.</w:t>
+      </w:r>
+      <w:r>
+        <w:t xml:space="preserve"> </w:t>
+      </w:r>
+      <w:r>
+        <w:rPr>
+          <w:i/>
+        </w:rPr>
+        <w:t xml:space="preserve">Game Studies, 6</w:t>
+      </w:r>
+      <w:r>
+        <w:t xml:space="preserve">(1), 1–11.</w:t>
+      </w:r>
+    </w:p>
+    <w:p>
+      <w:pPr>
+        <w:pStyle w:val="BodyText"/>
+      </w:pPr>
+      <w:r>
+        <w:t xml:space="preserve">Becker, K. (2011). The magic bullet: A tool for assessing and evaluating learning potential in games.</w:t>
+      </w:r>
+      <w:r>
+        <w:t xml:space="preserve"> </w:t>
+      </w:r>
+      <w:r>
+        <w:rPr>
+          <w:i/>
+        </w:rPr>
+        <w:t xml:space="preserve">International Journal of Game-Based Learning (IJGBL)</w:t>
+      </w:r>
+      <w:r>
+        <w:t xml:space="preserve">,</w:t>
+      </w:r>
+      <w:r>
+        <w:t xml:space="preserve"> </w:t>
+      </w:r>
+      <w:r>
+        <w:rPr>
+          <w:i/>
+        </w:rPr>
+        <w:t xml:space="preserve">1</w:t>
+      </w:r>
+      <w:r>
+        <w:t xml:space="preserve">(1), 19–31.</w:t>
+      </w:r>
+    </w:p>
+    <w:p>
+      <w:pPr>
+        <w:pStyle w:val="BodyText"/>
+      </w:pPr>
+      <w:r>
+        <w:t xml:space="preserve">Caillois, R. (1961). The definition of play.</w:t>
+      </w:r>
+      <w:r>
+        <w:t xml:space="preserve"> </w:t>
+      </w:r>
+      <w:r>
+        <w:rPr>
+          <w:i/>
+        </w:rPr>
+        <w:t xml:space="preserve">The Game Design Reader: A Rules of Play Anthology</w:t>
+      </w:r>
+      <w:r>
+        <w:t xml:space="preserve">, 123–128.</w:t>
+      </w:r>
+    </w:p>
+    <w:p>
+      <w:pPr>
+        <w:pStyle w:val="BodyText"/>
+      </w:pPr>
+      <w:r>
+        <w:t xml:space="preserve">Duke, R. D. (1974).</w:t>
+      </w:r>
+      <w:r>
+        <w:t xml:space="preserve"> </w:t>
+      </w:r>
+      <w:r>
+        <w:rPr>
+          <w:i/>
+        </w:rPr>
+        <w:t xml:space="preserve">Gaming: The Future’s Language</w:t>
+      </w:r>
+      <w:r>
+        <w:t xml:space="preserve">. Sage Publications.</w:t>
+      </w:r>
+    </w:p>
+    <w:p>
+      <w:pPr>
+        <w:pStyle w:val="BodyText"/>
+      </w:pPr>
+      <w:r>
+        <w:t xml:space="preserve">Foster, A., Mishra, P., &amp; Koehler, M. (2011). Digital game analysis: Using the Technological Pedagogical Content Knowledge framework to determine the affordances of a game for learning.</w:t>
+      </w:r>
+      <w:r>
+        <w:t xml:space="preserve"> </w:t>
+      </w:r>
+      <w:r>
+        <w:rPr>
+          <w:i/>
+        </w:rPr>
+        <w:t xml:space="preserve">Learning to Play: Exploring the Future of Education with Video Games.</w:t>
+      </w:r>
+      <w:r>
+        <w:t xml:space="preserve"> </w:t>
+      </w:r>
+      <w:r>
+        <w:t xml:space="preserve">New York: Peter Lang Publications.</w:t>
+      </w:r>
+    </w:p>
+    <w:p>
+      <w:pPr>
+        <w:pStyle w:val="BodyText"/>
+      </w:pPr>
+      <w:r>
+        <w:t xml:space="preserve">Fullerton, T. (2019).</w:t>
+      </w:r>
+      <w:r>
+        <w:t xml:space="preserve"> </w:t>
+      </w:r>
+      <w:r>
+        <w:rPr>
+          <w:i/>
+        </w:rPr>
+        <w:t xml:space="preserve">Game design workshop: A playcentric approach to creating innovative games.</w:t>
+      </w:r>
+      <w:r>
+        <w:t xml:space="preserve"> </w:t>
+      </w:r>
+      <w:r>
+        <w:t xml:space="preserve">AK Peters/CRC Press.</w:t>
+      </w:r>
+    </w:p>
+    <w:p>
+      <w:pPr>
+        <w:pStyle w:val="BodyText"/>
+      </w:pPr>
+      <w:r>
+        <w:t xml:space="preserve">Gee, J. P. (2007).</w:t>
+      </w:r>
+      <w:r>
+        <w:t xml:space="preserve"> </w:t>
+      </w:r>
+      <w:r>
+        <w:rPr>
+          <w:i/>
+        </w:rPr>
+        <w:t xml:space="preserve">What Video Games Have to Teach Us About Learning and Literacy.</w:t>
+      </w:r>
+      <w:r>
+        <w:t xml:space="preserve"> </w:t>
+      </w:r>
+      <w:r>
+        <w:t xml:space="preserve">St. Martin’s Griffin.</w:t>
+      </w:r>
+    </w:p>
+    <w:p>
+      <w:pPr>
+        <w:pStyle w:val="BodyText"/>
+      </w:pPr>
+      <w:r>
+        <w:t xml:space="preserve">Huizinga, J. (2014).</w:t>
+      </w:r>
+      <w:r>
+        <w:t xml:space="preserve"> </w:t>
+      </w:r>
+      <w:r>
+        <w:rPr>
+          <w:i/>
+        </w:rPr>
+        <w:t xml:space="preserve">Homo Ludens: A Study of the Play-Element in Culture phone.</w:t>
+      </w:r>
+      <w:r>
+        <w:t xml:space="preserve"> </w:t>
+      </w:r>
+      <w:r>
+        <w:t xml:space="preserve">Martino Fine Books.</w:t>
+      </w:r>
+    </w:p>
+    <w:p>
+      <w:pPr>
+        <w:pStyle w:val="BodyText"/>
+      </w:pPr>
+      <w:r>
+        <w:t xml:space="preserve">Salen, K., Tekinbaş, K. S., &amp; Zimmerman, E. (2004).</w:t>
+      </w:r>
+      <w:r>
+        <w:t xml:space="preserve"> </w:t>
+      </w:r>
+      <w:r>
+        <w:rPr>
+          <w:i/>
+        </w:rPr>
+        <w:t xml:space="preserve">Rules of play: Game design fundamentals.</w:t>
+      </w:r>
+      <w:r>
+        <w:t xml:space="preserve"> </w:t>
+      </w:r>
+      <w:r>
+        <w:t xml:space="preserve">MIT press.</w:t>
+      </w:r>
+    </w:p>
+    <w:p>
+      <w:pPr>
+        <w:pStyle w:val="BodyText"/>
+      </w:pPr>
+      <w:r>
+        <w:t xml:space="preserve">Selwyn, N. (2013). Distrusting</w:t>
+      </w:r>
+      <w:r>
+        <w:t xml:space="preserve"> </w:t>
+      </w:r>
+      <w:r>
+        <w:t xml:space="preserve">‘</w:t>
+      </w:r>
+      <w:r>
+        <w:t xml:space="preserve">Games</w:t>
+      </w:r>
+      <w:r>
+        <w:t xml:space="preserve">’</w:t>
+      </w:r>
+      <w:r>
+        <w:t xml:space="preserve"> </w:t>
+      </w:r>
+      <w:r>
+        <w:t xml:space="preserve">Technologies in Education. In</w:t>
+      </w:r>
+      <w:r>
+        <w:t xml:space="preserve"> </w:t>
+      </w:r>
+      <w:r>
+        <w:rPr>
+          <w:i/>
+        </w:rPr>
+        <w:t xml:space="preserve">Distrusting Educational Technology</w:t>
+      </w:r>
+      <w:r>
+        <w:t xml:space="preserve"> </w:t>
+      </w:r>
+      <w:r>
+        <w:t xml:space="preserve">(pp. 96–116). Routledge.</w:t>
+      </w:r>
+    </w:p>
+    <w:p>
+      <w:pPr>
+        <w:pStyle w:val="BodyText"/>
+      </w:pPr>
+      <w:r>
+        <w:t xml:space="preserve">Squire, K. (2006). From content to context: Videogames as designed experience.</w:t>
+      </w:r>
+      <w:r>
+        <w:t xml:space="preserve"> </w:t>
+      </w:r>
+      <w:r>
+        <w:rPr>
+          <w:i/>
+        </w:rPr>
+        <w:t xml:space="preserve">Educational Researcher</w:t>
+      </w:r>
+      <w:r>
+        <w:t xml:space="preserve">,</w:t>
+      </w:r>
+      <w:r>
+        <w:t xml:space="preserve"> </w:t>
+      </w:r>
+      <w:r>
+        <w:rPr>
+          <w:i/>
+        </w:rPr>
+        <w:t xml:space="preserve">35</w:t>
+      </w:r>
+      <w:r>
+        <w:t xml:space="preserve">(8), 19–29.</w:t>
+      </w:r>
+    </w:p>
+    <w:p>
+      <w:pPr>
+        <w:pStyle w:val="BodyText"/>
+      </w:pPr>
+      <w:r>
+        <w:t xml:space="preserve">Squire, K., &amp; Jenkins, H. (2011).</w:t>
+      </w:r>
+      <w:r>
+        <w:t xml:space="preserve"> </w:t>
+      </w:r>
+      <w:r>
+        <w:rPr>
+          <w:i/>
+        </w:rPr>
+        <w:t xml:space="preserve">Video games and learning: Teaching and participatory culture in the digital age.</w:t>
+      </w:r>
+      <w:r>
+        <w:t xml:space="preserve"> </w:t>
+      </w:r>
+      <w:r>
+        <w:t xml:space="preserve">Teachers College Press.</w:t>
+      </w:r>
+    </w:p>
+    <w:p>
+      <w:pPr>
+        <w:pStyle w:val="BodyText"/>
+      </w:pPr>
+      <w:r>
+        <w:t xml:space="preserve">Zubek, R. (2020).</w:t>
+      </w:r>
+      <w:r>
+        <w:t xml:space="preserve"> </w:t>
+      </w:r>
+      <w:r>
+        <w:rPr>
+          <w:i/>
+        </w:rPr>
+        <w:t xml:space="preserve">Elements of game design.</w:t>
+      </w:r>
+      <w:r>
+        <w:t xml:space="preserve"> </w:t>
+      </w:r>
+      <w:r>
+        <w:t xml:space="preserve">The MIT Press.</w:t>
       </w:r>
     </w:p>
     <w:tbl>
@@ -1375,11 +1307,11 @@
       <w:pPr>
         <w:pStyle w:val="Heading2"/>
       </w:pPr>
-      <w:bookmarkStart w:id="28" w:name="assignments-grading"/>
+      <w:bookmarkStart w:id="27" w:name="assignments-grading"/>
       <w:r>
         <w:t xml:space="preserve">Assignments &amp; Grading</w:t>
       </w:r>
-      <w:bookmarkEnd w:id="28"/>
+      <w:bookmarkEnd w:id="27"/>
     </w:p>
     <w:p>
       <w:pPr>
@@ -1614,7 +1546,7 @@
               <w:jc w:val="left"/>
             </w:pPr>
             <w:r>
-              <w:t xml:space="preserve">Nov 23</w:t>
+              <w:t xml:space="preserve">Dec 15</w:t>
             </w:r>
           </w:p>
         </w:tc>
@@ -1635,11 +1567,11 @@
       <w:pPr>
         <w:pStyle w:val="Heading3"/>
       </w:pPr>
-      <w:bookmarkStart w:id="29" w:name="game-study-posts-20-points"/>
+      <w:bookmarkStart w:id="28" w:name="game-study-posts-20-points"/>
       <w:r>
         <w:t xml:space="preserve">Game study posts (20 points)</w:t>
       </w:r>
-      <w:bookmarkEnd w:id="29"/>
+      <w:bookmarkEnd w:id="28"/>
     </w:p>
     <w:p>
       <w:pPr>
@@ -1867,14 +1799,6 @@
     </w:p>
     <w:p>
       <w:pPr>
-        <w:pStyle w:val="FirstParagraph"/>
-      </w:pPr>
-      <w:r>
-        <w:t xml:space="preserve">Each post is worth 5 points, using this guide:</w:t>
-      </w:r>
-    </w:p>
-    <w:p>
-      <w:pPr>
         <w:numPr>
           <w:ilvl w:val="0"/>
           <w:numId w:val="1003"/>
@@ -1882,7 +1806,7 @@
         <w:pStyle w:val="Compact"/>
       </w:pPr>
       <w:r>
-        <w:t xml:space="preserve">5 points: post is unique and interesting, it’s well written and edited, arguments show reflection and integration of the course discussions and readings, discussion is supported logically and by close examples from the game.</w:t>
+        <w:t xml:space="preserve">excellent (6-7 points): post is unique and interesting, it’s well written and edited, arguments show reflection and integration of the course discussions and readings, discussion is supported logically and by close examples from the game.</w:t>
       </w:r>
     </w:p>
     <w:p>
@@ -1894,7 +1818,7 @@
         <w:pStyle w:val="Compact"/>
       </w:pPr>
       <w:r>
-        <w:t xml:space="preserve">4 points: meets all of the criteria as above, but may have minor flaws in editing or supporting arguments.</w:t>
+        <w:t xml:space="preserve">good (4-5 points): meets all of the criteria as above, but may have minor flaws in editing or supporting arguments.</w:t>
       </w:r>
     </w:p>
     <w:p>
@@ -1906,7 +1830,7 @@
         <w:pStyle w:val="Compact"/>
       </w:pPr>
       <w:r>
-        <w:t xml:space="preserve">3 points: either the writing and examples are not clear enough to fully support the argument, or the arguments don’t reflect the course readings or exhibit other clear flaws</w:t>
+        <w:t xml:space="preserve">satisfactory (3 points): either the writing and examples are not clear enough to fully support the argument, or the arguments don’t reflect the course readings or exhibit other clear flaws</w:t>
       </w:r>
     </w:p>
     <w:p>
@@ -1918,32 +1842,24 @@
         <w:pStyle w:val="Compact"/>
       </w:pPr>
       <w:r>
-        <w:t xml:space="preserve">0-2 points: the post fails to meet the basic criteria for the assignment</w:t>
-      </w:r>
+        <w:t xml:space="preserve">poor (0-2 points): the post fails to meet the basic criteria for the assignment</w:t>
+      </w:r>
+    </w:p>
+    <w:p>
+      <w:pPr>
+        <w:pStyle w:val="Heading3"/>
+      </w:pPr>
+      <w:bookmarkStart w:id="29" w:name="X4579bb05ca1968417bed52f26aa2ee718e9b3a0"/>
+      <w:r>
+        <w:t xml:space="preserve">Game for learning analysis video (40 points)</w:t>
+      </w:r>
+      <w:bookmarkEnd w:id="29"/>
     </w:p>
     <w:p>
       <w:pPr>
         <w:pStyle w:val="FirstParagraph"/>
       </w:pPr>
       <w:r>
-        <w:t xml:space="preserve">In addition, you will receive up to 5 points based on the comments you post throughout the semester.</w:t>
-      </w:r>
-    </w:p>
-    <w:p>
-      <w:pPr>
-        <w:pStyle w:val="Heading3"/>
-      </w:pPr>
-      <w:bookmarkStart w:id="30" w:name="X4579bb05ca1968417bed52f26aa2ee718e9b3a0"/>
-      <w:r>
-        <w:t xml:space="preserve">Game for learning analysis video (40 points)</w:t>
-      </w:r>
-      <w:bookmarkEnd w:id="30"/>
-    </w:p>
-    <w:p>
-      <w:pPr>
-        <w:pStyle w:val="FirstParagraph"/>
-      </w:pPr>
-      <w:r>
         <w:t xml:space="preserve">Commercial games can have great potential for classroom teaching, even if they were not designed specifically for that purpose. For this assignment, you will gain extensive familiarity with a game in order to analyze its potential for use in the classroom. You may choose an analog game (e.g. chess, Settlers of Catan, Pandemic, Wingspan) or digital game (e.g. Minecraft, Civilization, Valorant, Animal Crossing) for your analysis.</w:t>
       </w:r>
     </w:p>
@@ -1965,7 +1881,7 @@
       <w:r>
         <w:t xml:space="preserve"> </w:t>
       </w:r>
-      <w:hyperlink r:id="rId31">
+      <w:hyperlink r:id="rId30">
         <w:r>
           <w:rPr>
             <w:rStyle w:val="Hyperlink"/>
@@ -1979,7 +1895,7 @@
       <w:r>
         <w:t xml:space="preserve"> </w:t>
       </w:r>
-      <w:hyperlink r:id="rId32">
+      <w:hyperlink r:id="rId31">
         <w:r>
           <w:rPr>
             <w:rStyle w:val="Hyperlink"/>
@@ -2066,11 +1982,11 @@
       <w:pPr>
         <w:pStyle w:val="Heading3"/>
       </w:pPr>
-      <w:bookmarkStart w:id="33" w:name="game-design-40-points"/>
+      <w:bookmarkStart w:id="32" w:name="game-design-40-points"/>
       <w:r>
         <w:t xml:space="preserve">Game design (40 points)</w:t>
       </w:r>
-      <w:bookmarkEnd w:id="33"/>
+      <w:bookmarkEnd w:id="32"/>
     </w:p>
     <w:p>
       <w:pPr>

</xml_diff>